<commit_message>
- Updated dry part
</commit_message>
<xml_diff>
--- a/dry2.docx
+++ b/dry2.docx
@@ -6362,7 +6362,7 @@
         <w:bidi/>
         <w:spacing w:line="360" w:lineRule="auto"/>
         <w:rPr>
-          <w:rFonts w:asciiTheme="majorBidi" w:hAnsiTheme="majorBidi" w:cstheme="majorBidi" w:hint="cs"/>
+          <w:rFonts w:asciiTheme="majorBidi" w:hAnsiTheme="majorBidi" w:cstheme="majorBidi"/>
           <w:sz w:val="24"/>
           <w:szCs w:val="24"/>
           <w:rtl/>
@@ -6986,9 +6986,10 @@
         <w:bidi/>
         <w:spacing w:line="360" w:lineRule="auto"/>
         <w:rPr>
-          <w:rFonts w:asciiTheme="majorBidi" w:hAnsiTheme="majorBidi" w:cstheme="majorBidi"/>
-          <w:sz w:val="24"/>
-          <w:szCs w:val="24"/>
+          <w:rFonts w:asciiTheme="majorBidi" w:hAnsiTheme="majorBidi" w:cstheme="majorBidi" w:hint="cs"/>
+          <w:sz w:val="24"/>
+          <w:szCs w:val="24"/>
+          <w:rtl/>
           <w:lang w:bidi="he-IL"/>
         </w:rPr>
       </w:pPr>
@@ -7013,6 +7014,168 @@
           <w:rtl/>
         </w:rPr>
         <w:t xml:space="preserve">: </w:t>
+      </w:r>
+      <w:r>
+        <w:rPr>
+          <w:rFonts w:asciiTheme="majorBidi" w:hAnsiTheme="majorBidi" w:cstheme="majorBidi" w:hint="cs"/>
+          <w:sz w:val="24"/>
+          <w:szCs w:val="24"/>
+          <w:rtl/>
+          <w:lang w:bidi="he-IL"/>
+        </w:rPr>
+        <w:t xml:space="preserve">ניתן לוותר על שמירת המבנה </w:t>
+      </w:r>
+      <w:r>
+        <w:rPr>
+          <w:rFonts w:asciiTheme="majorBidi" w:hAnsiTheme="majorBidi" w:cstheme="majorBidi"/>
+          <w:sz w:val="24"/>
+          <w:szCs w:val="24"/>
+          <w:lang w:bidi="he-IL"/>
+        </w:rPr>
+        <w:t>tss</w:t>
+      </w:r>
+      <w:r>
+        <w:rPr>
+          <w:rFonts w:asciiTheme="majorBidi" w:hAnsiTheme="majorBidi" w:cstheme="majorBidi" w:hint="cs"/>
+          <w:sz w:val="24"/>
+          <w:szCs w:val="24"/>
+          <w:rtl/>
+          <w:lang w:bidi="he-IL"/>
+        </w:rPr>
+        <w:t xml:space="preserve"> לכל מעבד. ניתן לגשת ל</w:t>
+      </w:r>
+      <w:r>
+        <w:rPr>
+          <w:rFonts w:asciiTheme="majorBidi" w:hAnsiTheme="majorBidi" w:cstheme="majorBidi"/>
+          <w:sz w:val="24"/>
+          <w:szCs w:val="24"/>
+          <w:lang w:bidi="he-IL"/>
+        </w:rPr>
+        <w:t>esp0</w:t>
+      </w:r>
+      <w:r>
+        <w:rPr>
+          <w:rFonts w:asciiTheme="majorBidi" w:hAnsiTheme="majorBidi" w:cstheme="majorBidi" w:hint="cs"/>
+          <w:sz w:val="24"/>
+          <w:szCs w:val="24"/>
+          <w:rtl/>
+          <w:lang w:bidi="he-IL"/>
+        </w:rPr>
+        <w:t xml:space="preserve"> בשדה ה</w:t>
+      </w:r>
+      <w:r>
+        <w:rPr>
+          <w:rFonts w:asciiTheme="majorBidi" w:hAnsiTheme="majorBidi" w:cstheme="majorBidi"/>
+          <w:sz w:val="24"/>
+          <w:szCs w:val="24"/>
+          <w:lang w:bidi="he-IL"/>
+        </w:rPr>
+        <w:t>thread</w:t>
+      </w:r>
+      <w:r>
+        <w:rPr>
+          <w:rFonts w:asciiTheme="majorBidi" w:hAnsiTheme="majorBidi" w:cstheme="majorBidi" w:hint="cs"/>
+          <w:sz w:val="24"/>
+          <w:szCs w:val="24"/>
+          <w:rtl/>
+          <w:lang w:bidi="he-IL"/>
+        </w:rPr>
+        <w:t xml:space="preserve"> של התהליך הנוכחי שרץ על המעבד. כאשר תתבצע החלפת הקשר, המעבד יריץ את התהליך הבא, וניתן יהיה לגשת ל</w:t>
+      </w:r>
+      <w:r>
+        <w:rPr>
+          <w:rFonts w:asciiTheme="majorBidi" w:hAnsiTheme="majorBidi" w:cstheme="majorBidi"/>
+          <w:sz w:val="24"/>
+          <w:szCs w:val="24"/>
+          <w:lang w:bidi="he-IL"/>
+        </w:rPr>
+        <w:t>esp0</w:t>
+      </w:r>
+      <w:r>
+        <w:rPr>
+          <w:rFonts w:asciiTheme="majorBidi" w:hAnsiTheme="majorBidi" w:cstheme="majorBidi" w:hint="cs"/>
+          <w:sz w:val="24"/>
+          <w:szCs w:val="24"/>
+          <w:rtl/>
+          <w:lang w:bidi="he-IL"/>
+        </w:rPr>
+        <w:t xml:space="preserve"> בשדה ה-</w:t>
+      </w:r>
+      <w:r>
+        <w:rPr>
+          <w:rFonts w:asciiTheme="majorBidi" w:hAnsiTheme="majorBidi" w:cstheme="majorBidi"/>
+          <w:sz w:val="24"/>
+          <w:szCs w:val="24"/>
+          <w:lang w:bidi="he-IL"/>
+        </w:rPr>
+        <w:t>thread</w:t>
+      </w:r>
+      <w:r>
+        <w:rPr>
+          <w:rFonts w:asciiTheme="majorBidi" w:hAnsiTheme="majorBidi" w:cstheme="majorBidi" w:hint="cs"/>
+          <w:sz w:val="24"/>
+          <w:szCs w:val="24"/>
+          <w:rtl/>
+          <w:lang w:bidi="he-IL"/>
+        </w:rPr>
+        <w:t xml:space="preserve">. שמירת המבנה </w:t>
+      </w:r>
+      <w:r>
+        <w:rPr>
+          <w:rFonts w:asciiTheme="majorBidi" w:hAnsiTheme="majorBidi" w:cstheme="majorBidi"/>
+          <w:sz w:val="24"/>
+          <w:szCs w:val="24"/>
+          <w:lang w:bidi="he-IL"/>
+        </w:rPr>
+        <w:t>tss</w:t>
+      </w:r>
+      <w:r>
+        <w:rPr>
+          <w:rFonts w:asciiTheme="majorBidi" w:hAnsiTheme="majorBidi" w:cstheme="majorBidi" w:hint="cs"/>
+          <w:sz w:val="24"/>
+          <w:szCs w:val="24"/>
+          <w:rtl/>
+          <w:lang w:bidi="he-IL"/>
+        </w:rPr>
+        <w:t xml:space="preserve"> נובעת משיקולי מהירות, שכן גישה לזיכרון המעבד מהירה פי כמה סדרי גודל מגישות לזיכרון, ובגלל שמשתמשים ב</w:t>
+      </w:r>
+      <w:r>
+        <w:rPr>
+          <w:rFonts w:asciiTheme="majorBidi" w:hAnsiTheme="majorBidi" w:cstheme="majorBidi"/>
+          <w:sz w:val="24"/>
+          <w:szCs w:val="24"/>
+          <w:lang w:bidi="he-IL"/>
+        </w:rPr>
+        <w:t>esp0</w:t>
+      </w:r>
+      <w:r>
+        <w:rPr>
+          <w:rFonts w:asciiTheme="majorBidi" w:hAnsiTheme="majorBidi" w:cstheme="majorBidi" w:hint="cs"/>
+          <w:sz w:val="24"/>
+          <w:szCs w:val="24"/>
+          <w:rtl/>
+          <w:lang w:bidi="he-IL"/>
+        </w:rPr>
+        <w:t xml:space="preserve"> מספר רב של פעמים (למשל, בחישוב המאקרו </w:t>
+      </w:r>
+      <w:r>
+        <w:rPr>
+          <w:rFonts w:asciiTheme="majorBidi" w:hAnsiTheme="majorBidi" w:cstheme="majorBidi"/>
+          <w:sz w:val="24"/>
+          <w:szCs w:val="24"/>
+          <w:lang w:bidi="he-IL"/>
+        </w:rPr>
+        <w:t>current</w:t>
+      </w:r>
+      <w:r>
+        <w:rPr>
+          <w:rFonts w:asciiTheme="majorBidi" w:hAnsiTheme="majorBidi" w:cstheme="majorBidi" w:hint="cs"/>
+          <w:sz w:val="24"/>
+          <w:szCs w:val="24"/>
+          <w:rtl/>
+          <w:lang w:bidi="he-IL"/>
+        </w:rPr>
+        <w:t>) הגישה הזו צריכה להיות מהירה.</w:t>
       </w:r>
     </w:p>
     <w:p>
@@ -8030,34 +8193,7 @@
           <w:szCs w:val="24"/>
           <w:lang w:bidi="he-IL"/>
         </w:rPr>
-        <w:t xml:space="preserve">120, </w:t>
-      </w:r>
-      <w:r>
-        <w:rPr>
-          <w:rFonts w:asciiTheme="majorBidi" w:eastAsiaTheme="minorEastAsia" w:hAnsiTheme="majorBidi" w:cstheme="majorBidi"/>
-          <w:sz w:val="24"/>
-          <w:szCs w:val="24"/>
-          <w:lang w:bidi="he-IL"/>
-        </w:rPr>
-        <w:t>nice(A,-</w:t>
-      </w:r>
-      <w:r>
-        <w:rPr>
-          <w:rFonts w:asciiTheme="majorBidi" w:eastAsiaTheme="minorEastAsia" w:hAnsiTheme="majorBidi" w:cstheme="majorBidi"/>
-          <w:sz w:val="24"/>
-          <w:szCs w:val="24"/>
-          <w:lang w:bidi="he-IL"/>
-        </w:rPr>
-        <w:t>8</w:t>
-      </w:r>
-      <w:r>
-        <w:rPr>
-          <w:rFonts w:asciiTheme="majorBidi" w:eastAsiaTheme="minorEastAsia" w:hAnsiTheme="majorBidi" w:cstheme="majorBidi"/>
-          <w:sz w:val="24"/>
-          <w:szCs w:val="24"/>
-          <w:lang w:bidi="he-IL"/>
-        </w:rPr>
-        <w:t>)</w:t>
+        <w:t>120, nice(A,-8)</w:t>
       </w:r>
       <w:r>
         <w:rPr>
@@ -8076,34 +8212,7 @@
           <w:szCs w:val="24"/>
           <w:lang w:bidi="he-IL"/>
         </w:rPr>
-        <w:t xml:space="preserve">116, </w:t>
-      </w:r>
-      <w:r>
-        <w:rPr>
-          <w:rFonts w:asciiTheme="majorBidi" w:eastAsiaTheme="minorEastAsia" w:hAnsiTheme="majorBidi" w:cstheme="majorBidi"/>
-          <w:sz w:val="24"/>
-          <w:szCs w:val="24"/>
-          <w:lang w:bidi="he-IL"/>
-        </w:rPr>
-        <w:t>nice(B,-</w:t>
-      </w:r>
-      <w:r>
-        <w:rPr>
-          <w:rFonts w:asciiTheme="majorBidi" w:eastAsiaTheme="minorEastAsia" w:hAnsiTheme="majorBidi" w:cstheme="majorBidi"/>
-          <w:sz w:val="24"/>
-          <w:szCs w:val="24"/>
-          <w:lang w:bidi="he-IL"/>
-        </w:rPr>
-        <w:t>8</w:t>
-      </w:r>
-      <w:r>
-        <w:rPr>
-          <w:rFonts w:asciiTheme="majorBidi" w:eastAsiaTheme="minorEastAsia" w:hAnsiTheme="majorBidi" w:cstheme="majorBidi"/>
-          <w:sz w:val="24"/>
-          <w:szCs w:val="24"/>
-          <w:lang w:bidi="he-IL"/>
-        </w:rPr>
-        <w:t>)</w:t>
+        <w:t>116, nice(B,-8)</w:t>
       </w:r>
       <w:r>
         <w:rPr>
@@ -8466,16 +8575,7 @@
               <w:szCs w:val="24"/>
               <w:lang w:bidi="he-IL"/>
             </w:rPr>
-            <m:t>=10</m:t>
-          </m:r>
-          <m:r>
-            <w:rPr>
-              <w:rFonts w:ascii="Cambria Math" w:hAnsi="Cambria Math" w:cstheme="majorBidi"/>
-              <w:sz w:val="24"/>
-              <w:szCs w:val="24"/>
-              <w:lang w:bidi="he-IL"/>
-            </w:rPr>
-            <m:t>⋅</m:t>
+            <m:t>=10⋅</m:t>
           </m:r>
           <m:d>
             <m:dPr>
@@ -8616,6 +8716,9 @@
             <m:t>=2</m:t>
           </m:r>
           <m:r>
+            <m:rPr>
+              <m:sty m:val="p"/>
+            </m:rPr>
             <w:rPr>
               <w:rFonts w:asciiTheme="majorBidi" w:eastAsiaTheme="minorEastAsia" w:hAnsiTheme="majorBidi" w:cstheme="majorBidi"/>
               <w:sz w:val="24"/>
@@ -8816,6 +8919,9 @@
             <m:t>=-2</m:t>
           </m:r>
           <m:r>
+            <m:rPr>
+              <m:sty m:val="p"/>
+            </m:rPr>
             <w:rPr>
               <w:rFonts w:asciiTheme="majorBidi" w:eastAsiaTheme="minorEastAsia" w:hAnsiTheme="majorBidi" w:cstheme="majorBidi"/>
               <w:sz w:val="24"/>
@@ -8934,16 +9040,7 @@
               <w:szCs w:val="24"/>
               <w:lang w:bidi="he-IL"/>
             </w:rPr>
-            <m:t>+2</m:t>
-          </m:r>
-          <m:r>
-            <w:rPr>
-              <w:rFonts w:ascii="Cambria Math" w:eastAsiaTheme="minorEastAsia" w:hAnsi="Cambria Math" w:cstheme="majorBidi"/>
-              <w:sz w:val="24"/>
-              <w:szCs w:val="24"/>
-              <w:lang w:bidi="he-IL"/>
-            </w:rPr>
-            <m:t>=-2+2=0=DELTA</m:t>
+            <m:t>+2=-2+2=0=DELTA</m:t>
           </m:r>
           <m:d>
             <m:dPr>
@@ -8970,6 +9067,9 @@
             </m:e>
           </m:d>
           <m:r>
+            <m:rPr>
+              <m:sty m:val="p"/>
+            </m:rPr>
             <w:rPr>
               <w:rFonts w:asciiTheme="majorBidi" w:eastAsiaTheme="minorEastAsia" w:hAnsiTheme="majorBidi" w:cstheme="majorBidi"/>
               <w:sz w:val="24"/>
@@ -9020,25 +9120,7 @@
               <w:szCs w:val="24"/>
               <w:lang w:bidi="he-IL"/>
             </w:rPr>
-            <m:t>=</m:t>
-          </m:r>
-          <m:r>
-            <w:rPr>
-              <w:rFonts w:ascii="Cambria Math" w:hAnsi="Cambria Math" w:cstheme="majorBidi"/>
-              <w:sz w:val="24"/>
-              <w:szCs w:val="24"/>
-              <w:lang w:bidi="he-IL"/>
-            </w:rPr>
-            <m:t>120</m:t>
-          </m:r>
-          <m:r>
-            <w:rPr>
-              <w:rFonts w:ascii="Cambria Math" w:hAnsi="Cambria Math" w:cstheme="majorBidi"/>
-              <w:sz w:val="24"/>
-              <w:szCs w:val="24"/>
-              <w:lang w:bidi="he-IL"/>
-            </w:rPr>
-            <m:t>-Bonus</m:t>
+            <m:t>=120-Bonus</m:t>
           </m:r>
           <m:d>
             <m:dPr>
@@ -9074,6 +9156,9 @@
             <m:t>=118</m:t>
           </m:r>
           <m:r>
+            <m:rPr>
+              <m:sty m:val="p"/>
+            </m:rPr>
             <w:rPr>
               <w:rFonts w:asciiTheme="majorBidi" w:eastAsiaTheme="minorEastAsia" w:hAnsiTheme="majorBidi" w:cstheme="majorBidi"/>
               <w:sz w:val="24"/>
@@ -9124,25 +9209,7 @@
               <w:szCs w:val="24"/>
               <w:lang w:bidi="he-IL"/>
             </w:rPr>
-            <m:t>=</m:t>
-          </m:r>
-          <m:r>
-            <w:rPr>
-              <w:rFonts w:ascii="Cambria Math" w:hAnsi="Cambria Math" w:cstheme="majorBidi"/>
-              <w:sz w:val="24"/>
-              <w:szCs w:val="24"/>
-              <w:lang w:bidi="he-IL"/>
-            </w:rPr>
-            <m:t>116</m:t>
-          </m:r>
-          <m:r>
-            <w:rPr>
-              <w:rFonts w:ascii="Cambria Math" w:hAnsi="Cambria Math" w:cstheme="majorBidi"/>
-              <w:sz w:val="24"/>
-              <w:szCs w:val="24"/>
-              <w:lang w:bidi="he-IL"/>
-            </w:rPr>
-            <m:t>-Bonus</m:t>
+            <m:t>=116-Bonus</m:t>
           </m:r>
           <m:d>
             <m:dPr>
@@ -9178,6 +9245,9 @@
             <m:t>=118</m:t>
           </m:r>
           <m:r>
+            <m:rPr>
+              <m:sty m:val="p"/>
+            </m:rPr>
             <w:rPr>
               <w:rFonts w:asciiTheme="majorBidi" w:eastAsiaTheme="minorEastAsia" w:hAnsiTheme="majorBidi" w:cstheme="majorBidi"/>
               <w:sz w:val="24"/>
@@ -9258,25 +9328,7 @@
             <w:szCs w:val="24"/>
             <w:lang w:bidi="he-IL"/>
           </w:rPr>
-          <m:t>=0</m:t>
-        </m:r>
-        <m:r>
-          <w:rPr>
-            <w:rFonts w:ascii="Cambria Math" w:eastAsiaTheme="minorEastAsia" w:hAnsi="Cambria Math" w:cstheme="majorBidi"/>
-            <w:sz w:val="24"/>
-            <w:szCs w:val="24"/>
-            <w:lang w:bidi="he-IL"/>
-          </w:rPr>
-          <m:t>≤</m:t>
-        </m:r>
-        <m:r>
-          <w:rPr>
-            <w:rFonts w:ascii="Cambria Math" w:eastAsiaTheme="minorEastAsia" w:hAnsi="Cambria Math" w:cstheme="majorBidi"/>
-            <w:sz w:val="24"/>
-            <w:szCs w:val="24"/>
-            <w:lang w:bidi="he-IL"/>
-          </w:rPr>
-          <m:t>2=Bonus(A)</m:t>
+          <m:t>=0≤2=Bonus(A)</m:t>
         </m:r>
       </m:oMath>
       <w:r>
@@ -9407,8 +9459,6 @@
           <m:t>static_prio ≥100</m:t>
         </m:r>
       </m:oMath>
-      <w:bookmarkStart w:id="2" w:name="_GoBack"/>
-      <w:bookmarkEnd w:id="2"/>
     </w:p>
     <w:p>
       <w:pPr>
@@ -9434,9 +9484,10 @@
         <w:bidi/>
         <w:spacing w:line="360" w:lineRule="auto"/>
         <w:rPr>
-          <w:rFonts w:asciiTheme="majorBidi" w:hAnsiTheme="majorBidi" w:cstheme="majorBidi"/>
-          <w:sz w:val="24"/>
-          <w:szCs w:val="24"/>
+          <w:rFonts w:asciiTheme="majorBidi" w:hAnsiTheme="majorBidi" w:cstheme="majorBidi" w:hint="cs"/>
+          <w:sz w:val="24"/>
+          <w:szCs w:val="24"/>
+          <w:rtl/>
         </w:rPr>
       </w:pPr>
       <w:r>
@@ -9794,18 +9845,323 @@
         </w:rPr>
         <w:t>)</w:t>
       </w:r>
-    </w:p>
-    <w:p>
-      <w:pPr>
-        <w:pStyle w:val="ListParagraph"/>
-        <w:spacing w:line="360" w:lineRule="auto"/>
-        <w:rPr>
-          <w:rFonts w:asciiTheme="majorBidi" w:hAnsiTheme="majorBidi" w:cstheme="majorBidi"/>
-          <w:sz w:val="24"/>
-          <w:szCs w:val="24"/>
-          <w:rtl/>
-        </w:rPr>
-      </w:pPr>
+      <w:r>
+        <w:rPr>
+          <w:rFonts w:asciiTheme="majorBidi" w:hAnsiTheme="majorBidi" w:cstheme="majorBidi"/>
+          <w:sz w:val="24"/>
+          <w:szCs w:val="24"/>
+          <w:rtl/>
+          <w:lang w:bidi="he-IL"/>
+        </w:rPr>
+        <w:br/>
+      </w:r>
+      <w:r>
+        <w:rPr>
+          <w:rFonts w:asciiTheme="majorBidi" w:hAnsiTheme="majorBidi" w:cstheme="majorBidi" w:hint="cs"/>
+          <w:b/>
+          <w:bCs/>
+          <w:sz w:val="24"/>
+          <w:szCs w:val="24"/>
+          <w:u w:val="single"/>
+          <w:rtl/>
+          <w:lang w:bidi="he-IL"/>
+        </w:rPr>
+        <w:t>תשובה</w:t>
+      </w:r>
+      <w:r>
+        <w:rPr>
+          <w:rFonts w:asciiTheme="majorBidi" w:hAnsiTheme="majorBidi" w:cstheme="majorBidi" w:hint="cs"/>
+          <w:sz w:val="24"/>
+          <w:szCs w:val="24"/>
+          <w:rtl/>
+          <w:lang w:bidi="he-IL"/>
+        </w:rPr>
+        <w:t xml:space="preserve">: </w:t>
+      </w:r>
+      <w:r>
+        <w:rPr>
+          <w:rFonts w:asciiTheme="majorBidi" w:hAnsiTheme="majorBidi" w:cstheme="majorBidi" w:hint="cs"/>
+          <w:sz w:val="24"/>
+          <w:szCs w:val="24"/>
+          <w:rtl/>
+          <w:lang w:bidi="he-IL"/>
+        </w:rPr>
+        <w:t xml:space="preserve">ההבדל בין קריאה ישירה לפונקציה </w:t>
+      </w:r>
+      <w:r>
+        <w:rPr>
+          <w:rFonts w:asciiTheme="majorBidi" w:hAnsiTheme="majorBidi" w:cstheme="majorBidi"/>
+          <w:sz w:val="24"/>
+          <w:szCs w:val="24"/>
+          <w:lang w:bidi="he-IL"/>
+        </w:rPr>
+        <w:t>schedule</w:t>
+      </w:r>
+      <w:r>
+        <w:rPr>
+          <w:rFonts w:asciiTheme="majorBidi" w:hAnsiTheme="majorBidi" w:cstheme="majorBidi" w:hint="cs"/>
+          <w:sz w:val="24"/>
+          <w:szCs w:val="24"/>
+          <w:rtl/>
+          <w:lang w:bidi="he-IL"/>
+        </w:rPr>
+        <w:t xml:space="preserve"> לבין הדלקת הדגל הוא שקריאה ישירה תבצע מיד החלפת הקשר, והדלקת הדגל תאפשר לתהליך לרוץ במצב גרעין, ותבצע </w:t>
+      </w:r>
+      <w:r>
+        <w:rPr>
+          <w:rFonts w:asciiTheme="majorBidi" w:hAnsiTheme="majorBidi" w:cstheme="majorBidi"/>
+          <w:sz w:val="24"/>
+          <w:szCs w:val="24"/>
+          <w:lang w:bidi="he-IL"/>
+        </w:rPr>
+        <w:t>schedule</w:t>
+      </w:r>
+      <w:r>
+        <w:rPr>
+          <w:rFonts w:asciiTheme="majorBidi" w:hAnsiTheme="majorBidi" w:cstheme="majorBidi" w:hint="cs"/>
+          <w:sz w:val="24"/>
+          <w:szCs w:val="24"/>
+          <w:rtl/>
+          <w:lang w:bidi="he-IL"/>
+        </w:rPr>
+        <w:t xml:space="preserve"> רק בעת החזרה ממצב גרעין למצב משתמש. אם השינוי היה מתבצע ב-</w:t>
+      </w:r>
+      <w:r>
+        <w:rPr>
+          <w:rFonts w:asciiTheme="majorBidi" w:hAnsiTheme="majorBidi" w:cstheme="majorBidi"/>
+          <w:b/>
+          <w:bCs/>
+          <w:sz w:val="24"/>
+          <w:szCs w:val="24"/>
+          <w:lang w:bidi="he-IL"/>
+        </w:rPr>
+        <w:t>sys_sched_yield</w:t>
+      </w:r>
+      <w:r>
+        <w:rPr>
+          <w:rFonts w:asciiTheme="majorBidi" w:hAnsiTheme="majorBidi" w:cstheme="majorBidi" w:hint="cs"/>
+          <w:b/>
+          <w:bCs/>
+          <w:sz w:val="24"/>
+          <w:szCs w:val="24"/>
+          <w:rtl/>
+          <w:lang w:bidi="he-IL"/>
+        </w:rPr>
+        <w:t xml:space="preserve"> </w:t>
+      </w:r>
+      <w:r>
+        <w:rPr>
+          <w:rFonts w:asciiTheme="majorBidi" w:hAnsiTheme="majorBidi" w:cstheme="majorBidi" w:hint="cs"/>
+          <w:sz w:val="24"/>
+          <w:szCs w:val="24"/>
+          <w:rtl/>
+          <w:lang w:bidi="he-IL"/>
+        </w:rPr>
+        <w:t xml:space="preserve">בלבד, הוא לא היה משפיע על נכונות הקוד, כיוון שקריאת המערכת </w:t>
+      </w:r>
+      <w:r>
+        <w:rPr>
+          <w:rFonts w:asciiTheme="majorBidi" w:hAnsiTheme="majorBidi" w:cstheme="majorBidi"/>
+          <w:b/>
+          <w:bCs/>
+          <w:sz w:val="24"/>
+          <w:szCs w:val="24"/>
+          <w:lang w:bidi="he-IL"/>
+        </w:rPr>
+        <w:t>sched_yield</w:t>
+      </w:r>
+      <w:r>
+        <w:rPr>
+          <w:rFonts w:asciiTheme="majorBidi" w:hAnsiTheme="majorBidi" w:cstheme="majorBidi" w:hint="cs"/>
+          <w:sz w:val="24"/>
+          <w:szCs w:val="24"/>
+          <w:rtl/>
+          <w:lang w:bidi="he-IL"/>
+        </w:rPr>
+        <w:t xml:space="preserve"> גורמת לתהליך לוותר על המעבד מרצונו. לכן בסוף קריאת המערכת ובעת חזרה למצב משתמש, הדגל ייבדק והמעבד אכן יופקע מהתהליך ותתבצע קריאה ל-</w:t>
+      </w:r>
+      <w:r>
+        <w:rPr>
+          <w:rFonts w:asciiTheme="majorBidi" w:hAnsiTheme="majorBidi" w:cstheme="majorBidi"/>
+          <w:b/>
+          <w:bCs/>
+          <w:sz w:val="24"/>
+          <w:szCs w:val="24"/>
+          <w:lang w:bidi="he-IL"/>
+        </w:rPr>
+        <w:t>schedule</w:t>
+      </w:r>
+      <w:r>
+        <w:rPr>
+          <w:rFonts w:asciiTheme="majorBidi" w:hAnsiTheme="majorBidi" w:cstheme="majorBidi" w:hint="cs"/>
+          <w:sz w:val="24"/>
+          <w:szCs w:val="24"/>
+          <w:rtl/>
+          <w:lang w:bidi="he-IL"/>
+        </w:rPr>
+        <w:t>, והקרנל ימשיך לעבוד בצורה תקינה.</w:t>
+      </w:r>
+      <w:r>
+        <w:rPr>
+          <w:rFonts w:asciiTheme="majorBidi" w:hAnsiTheme="majorBidi" w:cstheme="majorBidi" w:hint="cs"/>
+          <w:sz w:val="24"/>
+          <w:szCs w:val="24"/>
+          <w:rtl/>
+          <w:lang w:bidi="he-IL"/>
+        </w:rPr>
+        <w:t xml:space="preserve"> </w:t>
+      </w:r>
+      <w:r>
+        <w:rPr>
+          <w:rFonts w:asciiTheme="majorBidi" w:hAnsiTheme="majorBidi" w:cstheme="majorBidi" w:hint="cs"/>
+          <w:sz w:val="24"/>
+          <w:szCs w:val="24"/>
+          <w:rtl/>
+          <w:lang w:bidi="he-IL"/>
+        </w:rPr>
+        <w:t>הפונקציה</w:t>
+      </w:r>
+      <w:r>
+        <w:rPr>
+          <w:rFonts w:asciiTheme="majorBidi" w:hAnsiTheme="majorBidi" w:cstheme="majorBidi" w:hint="cs"/>
+          <w:b/>
+          <w:bCs/>
+          <w:sz w:val="24"/>
+          <w:szCs w:val="24"/>
+          <w:rtl/>
+          <w:lang w:bidi="he-IL"/>
+        </w:rPr>
+        <w:t>-</w:t>
+      </w:r>
+      <w:r>
+        <w:rPr>
+          <w:rFonts w:asciiTheme="majorBidi" w:hAnsiTheme="majorBidi" w:cstheme="majorBidi"/>
+          <w:b/>
+          <w:bCs/>
+          <w:sz w:val="24"/>
+          <w:szCs w:val="24"/>
+          <w:lang w:bidi="ar-LB"/>
+        </w:rPr>
+        <w:t>interruptible_sleep_on</w:t>
+      </w:r>
+      <w:r>
+        <w:rPr>
+          <w:rFonts w:asciiTheme="majorBidi" w:hAnsiTheme="majorBidi" w:cstheme="majorBidi" w:hint="cs"/>
+          <w:sz w:val="24"/>
+          <w:szCs w:val="24"/>
+          <w:rtl/>
+          <w:lang w:bidi="ar-LB"/>
+        </w:rPr>
+        <w:t xml:space="preserve"> אחראית להפוך תהליך ל-</w:t>
+      </w:r>
+      <w:r>
+        <w:rPr>
+          <w:rFonts w:asciiTheme="majorBidi" w:hAnsiTheme="majorBidi" w:cstheme="majorBidi"/>
+          <w:sz w:val="24"/>
+          <w:szCs w:val="24"/>
+          <w:lang w:bidi="ar-LB"/>
+        </w:rPr>
+        <w:t>INTERRUPTIBLE</w:t>
+      </w:r>
+      <w:r>
+        <w:rPr>
+          <w:rFonts w:asciiTheme="majorBidi" w:hAnsiTheme="majorBidi" w:cstheme="majorBidi" w:hint="cs"/>
+          <w:sz w:val="24"/>
+          <w:szCs w:val="24"/>
+          <w:rtl/>
+          <w:lang w:bidi="he-IL"/>
+        </w:rPr>
+        <w:t xml:space="preserve">, כלומר הוא ממתין לביצוע פעולה כלשהי, אך ניתן לקטוע את ההמתנה ע״י שליחת סיגנל. קריאה זו מוסיפה אותו לתור ההמתנה, מבצעת </w:t>
+      </w:r>
+      <w:r>
+        <w:rPr>
+          <w:rFonts w:asciiTheme="majorBidi" w:hAnsiTheme="majorBidi" w:cstheme="majorBidi"/>
+          <w:sz w:val="24"/>
+          <w:szCs w:val="24"/>
+          <w:lang w:bidi="he-IL"/>
+        </w:rPr>
+        <w:t>reschedule</w:t>
+      </w:r>
+      <w:r>
+        <w:rPr>
+          <w:rFonts w:asciiTheme="majorBidi" w:hAnsiTheme="majorBidi" w:cstheme="majorBidi" w:hint="cs"/>
+          <w:sz w:val="24"/>
+          <w:szCs w:val="24"/>
+          <w:rtl/>
+          <w:lang w:bidi="he-IL"/>
+        </w:rPr>
+        <w:t>, ולאחר שהתהליך חוזר מהחלפת הקשר (כלומר, הוא סיים להמתין והזמן החליט שהוא התהליך הבא לביצוע) הוא מוציא את עצמו מתור ההמתנה. נשים לב שם היינו מחליפים שם את הקריאה ל</w:t>
+      </w:r>
+      <w:r>
+        <w:rPr>
+          <w:rFonts w:asciiTheme="majorBidi" w:hAnsiTheme="majorBidi" w:cstheme="majorBidi"/>
+          <w:sz w:val="24"/>
+          <w:szCs w:val="24"/>
+          <w:lang w:bidi="he-IL"/>
+        </w:rPr>
+        <w:t>schedule</w:t>
+      </w:r>
+      <w:r>
+        <w:rPr>
+          <w:rFonts w:asciiTheme="majorBidi" w:hAnsiTheme="majorBidi" w:cstheme="majorBidi" w:hint="cs"/>
+          <w:sz w:val="24"/>
+          <w:szCs w:val="24"/>
+          <w:rtl/>
+          <w:lang w:bidi="he-IL"/>
+        </w:rPr>
+        <w:t xml:space="preserve"> ב-</w:t>
+      </w:r>
+      <w:r>
+        <w:rPr>
+          <w:rFonts w:asciiTheme="majorBidi" w:hAnsiTheme="majorBidi" w:cstheme="majorBidi"/>
+          <w:sz w:val="24"/>
+          <w:szCs w:val="24"/>
+          <w:lang w:bidi="he-IL"/>
+        </w:rPr>
+        <w:t>set_need_resched()</w:t>
+      </w:r>
+      <w:r>
+        <w:rPr>
+          <w:rFonts w:asciiTheme="majorBidi" w:hAnsiTheme="majorBidi" w:cstheme="majorBidi" w:hint="cs"/>
+          <w:sz w:val="24"/>
+          <w:szCs w:val="24"/>
+          <w:rtl/>
+          <w:lang w:bidi="he-IL"/>
+        </w:rPr>
+        <w:t xml:space="preserve">, אז התהליך היה מוסיף עצמו לתור המתנה, </w:t>
+      </w:r>
+      <w:r>
+        <w:rPr>
+          <w:rFonts w:asciiTheme="majorBidi" w:hAnsiTheme="majorBidi" w:cstheme="majorBidi" w:hint="cs"/>
+          <w:b/>
+          <w:bCs/>
+          <w:sz w:val="24"/>
+          <w:szCs w:val="24"/>
+          <w:rtl/>
+          <w:lang w:bidi="he-IL"/>
+        </w:rPr>
+        <w:t>ממשיך לרוץ</w:t>
+      </w:r>
+      <w:r>
+        <w:rPr>
+          <w:rFonts w:asciiTheme="majorBidi" w:hAnsiTheme="majorBidi" w:cstheme="majorBidi" w:hint="cs"/>
+          <w:sz w:val="24"/>
+          <w:szCs w:val="24"/>
+          <w:rtl/>
+          <w:lang w:bidi="he-IL"/>
+        </w:rPr>
+        <w:t xml:space="preserve"> במצב קרנל, מעיר את הדגל ואז מסיר עצמו מתוך ההמתנה. למעשה, ברגע שהתהליך יחזור ממצב גרעין, תתבצע החלפת ההקשר, אבל כעת התהליך אינו בתור ההמתנה יותר, על אף שהוא ממתין, וזו התנהגות שגויה (הגרעין יכול לזמן אותו לביצוע בהחלפת הקשר כלשהי לפני שהוא יסיים להמתין).</w:t>
+      </w:r>
+      <w:r>
+        <w:rPr>
+          <w:rFonts w:asciiTheme="majorBidi" w:hAnsiTheme="majorBidi" w:cstheme="majorBidi"/>
+          <w:sz w:val="24"/>
+          <w:szCs w:val="24"/>
+          <w:rtl/>
+          <w:lang w:bidi="he-IL"/>
+        </w:rPr>
+        <w:br/>
+      </w:r>
     </w:p>
     <w:p>
       <w:pPr>
@@ -9830,6 +10186,7 @@
           <w:rtl/>
           <w:lang w:bidi="he-IL"/>
         </w:rPr>
+        <w:lastRenderedPageBreak/>
         <w:t>לצורך שאלה זו נזכיר כיצד מחושב</w:t>
       </w:r>
       <w:r>
@@ -10202,21 +10559,21 @@
         <w:spacing w:line="360" w:lineRule="auto"/>
         <w:ind w:left="720"/>
         <w:rPr>
-          <w:rFonts w:asciiTheme="majorBidi" w:hAnsiTheme="majorBidi" w:cstheme="majorBidi"/>
-          <w:sz w:val="24"/>
-          <w:szCs w:val="24"/>
-          <w:lang w:val="en-GB" w:bidi="he-IL"/>
-        </w:rPr>
-      </w:pPr>
-      <w:r>
-        <w:rPr>
-          <w:rFonts w:asciiTheme="majorBidi" w:hAnsiTheme="majorBidi" w:cstheme="majorBidi"/>
-          <w:sz w:val="24"/>
-          <w:szCs w:val="24"/>
-          <w:rtl/>
-          <w:lang w:bidi="he-IL"/>
-        </w:rPr>
-        <w:lastRenderedPageBreak/>
+          <w:rFonts w:asciiTheme="majorBidi" w:hAnsiTheme="majorBidi" w:cstheme="majorBidi" w:hint="cs"/>
+          <w:sz w:val="24"/>
+          <w:szCs w:val="24"/>
+          <w:rtl/>
+          <w:lang w:bidi="he-IL"/>
+        </w:rPr>
+      </w:pPr>
+      <w:r>
+        <w:rPr>
+          <w:rFonts w:asciiTheme="majorBidi" w:hAnsiTheme="majorBidi" w:cstheme="majorBidi"/>
+          <w:sz w:val="24"/>
+          <w:szCs w:val="24"/>
+          <w:rtl/>
+          <w:lang w:bidi="he-IL"/>
+        </w:rPr>
         <w:t>בנקודת זמן</w:t>
       </w:r>
       <w:r>
@@ -10350,6 +10707,699 @@
         </w:rPr>
         <w:t xml:space="preserve">e </w:t>
       </w:r>
+      <w:r>
+        <w:rPr>
+          <w:rFonts w:asciiTheme="majorBidi" w:hAnsiTheme="majorBidi" w:cstheme="majorBidi"/>
+          <w:sz w:val="24"/>
+          <w:szCs w:val="24"/>
+          <w:lang w:val="en-GB"/>
+        </w:rPr>
+        <w:br/>
+      </w:r>
+      <w:r>
+        <w:rPr>
+          <w:rFonts w:asciiTheme="majorBidi" w:hAnsiTheme="majorBidi" w:cstheme="majorBidi" w:hint="cs"/>
+          <w:b/>
+          <w:bCs/>
+          <w:sz w:val="24"/>
+          <w:szCs w:val="24"/>
+          <w:u w:val="single"/>
+          <w:rtl/>
+          <w:lang w:val="en-GB" w:bidi="he-IL"/>
+        </w:rPr>
+        <w:t>תשובה</w:t>
+      </w:r>
+      <w:r>
+        <w:rPr>
+          <w:rFonts w:asciiTheme="majorBidi" w:hAnsiTheme="majorBidi" w:cstheme="majorBidi" w:hint="cs"/>
+          <w:sz w:val="24"/>
+          <w:szCs w:val="24"/>
+          <w:rtl/>
+          <w:lang w:val="en-GB" w:bidi="he-IL"/>
+        </w:rPr>
+        <w:t xml:space="preserve">: נבחין כי </w:t>
+      </w:r>
+      <w:r>
+        <w:rPr>
+          <w:rFonts w:asciiTheme="majorBidi" w:hAnsiTheme="majorBidi" w:cstheme="majorBidi"/>
+          <w:sz w:val="24"/>
+          <w:szCs w:val="24"/>
+          <w:lang w:bidi="he-IL"/>
+        </w:rPr>
+        <w:t>Hz = 1000</w:t>
+      </w:r>
+      <w:r>
+        <w:rPr>
+          <w:rFonts w:asciiTheme="majorBidi" w:hAnsiTheme="majorBidi" w:cstheme="majorBidi" w:hint="cs"/>
+          <w:sz w:val="24"/>
+          <w:szCs w:val="24"/>
+          <w:rtl/>
+          <w:lang w:bidi="he-IL"/>
+        </w:rPr>
+        <w:t xml:space="preserve">. כלומר, </w:t>
+      </w:r>
+      <w:r>
+        <w:rPr>
+          <w:rFonts w:asciiTheme="majorBidi" w:hAnsiTheme="majorBidi" w:cstheme="majorBidi"/>
+          <w:sz w:val="24"/>
+          <w:szCs w:val="24"/>
+          <w:lang w:bidi="he-IL"/>
+        </w:rPr>
+        <w:t>MAX_SLEEP_AVERAGE =2000ms</w:t>
+      </w:r>
+      <w:r>
+        <w:rPr>
+          <w:rFonts w:asciiTheme="majorBidi" w:hAnsiTheme="majorBidi" w:cstheme="majorBidi" w:hint="cs"/>
+          <w:sz w:val="24"/>
+          <w:szCs w:val="24"/>
+          <w:rtl/>
+          <w:lang w:bidi="he-IL"/>
+        </w:rPr>
+        <w:t xml:space="preserve">. </w:t>
+      </w:r>
+      <w:r>
+        <w:rPr>
+          <w:rFonts w:asciiTheme="majorBidi" w:hAnsiTheme="majorBidi" w:cstheme="majorBidi" w:hint="cs"/>
+          <w:sz w:val="24"/>
+          <w:szCs w:val="24"/>
+          <w:rtl/>
+          <w:lang w:bidi="he-IL"/>
+        </w:rPr>
+        <w:t xml:space="preserve">נחשב את הדלתא של התהליך: </w:t>
+      </w:r>
+      <m:oMath>
+        <m:r>
+          <w:rPr>
+            <w:rFonts w:ascii="Cambria Math" w:hAnsi="Cambria Math" w:cstheme="majorBidi"/>
+            <w:sz w:val="24"/>
+            <w:szCs w:val="24"/>
+            <w:lang w:bidi="he-IL"/>
+          </w:rPr>
+          <m:t>DELTA=</m:t>
+        </m:r>
+        <m:f>
+          <m:fPr>
+            <m:ctrlPr>
+              <w:rPr>
+                <w:rFonts w:ascii="Cambria Math" w:hAnsi="Cambria Math" w:cstheme="majorBidi"/>
+                <w:i/>
+                <w:sz w:val="24"/>
+                <w:szCs w:val="24"/>
+                <w:lang w:bidi="he-IL"/>
+              </w:rPr>
+            </m:ctrlPr>
+          </m:fPr>
+          <m:num>
+            <m:r>
+              <w:rPr>
+                <w:rFonts w:ascii="Cambria Math" w:hAnsi="Cambria Math" w:cstheme="majorBidi"/>
+                <w:sz w:val="24"/>
+                <w:szCs w:val="24"/>
+                <w:lang w:bidi="he-IL"/>
+              </w:rPr>
+              <m:t>nice</m:t>
+            </m:r>
+          </m:num>
+          <m:den>
+            <m:r>
+              <w:rPr>
+                <w:rFonts w:ascii="Cambria Math" w:hAnsi="Cambria Math" w:cstheme="majorBidi"/>
+                <w:sz w:val="24"/>
+                <w:szCs w:val="24"/>
+                <w:lang w:bidi="he-IL"/>
+              </w:rPr>
+              <m:t>4</m:t>
+            </m:r>
+          </m:den>
+        </m:f>
+        <m:r>
+          <w:rPr>
+            <w:rFonts w:ascii="Cambria Math" w:hAnsi="Cambria Math" w:cstheme="majorBidi"/>
+            <w:sz w:val="24"/>
+            <w:szCs w:val="24"/>
+            <w:lang w:bidi="he-IL"/>
+          </w:rPr>
+          <m:t>+2=</m:t>
+        </m:r>
+        <m:r>
+          <w:rPr>
+            <w:rFonts w:ascii="Cambria Math" w:hAnsi="Cambria Math" w:cstheme="majorBidi"/>
+            <w:sz w:val="24"/>
+            <w:szCs w:val="24"/>
+            <w:lang w:bidi="he-IL"/>
+          </w:rPr>
+          <m:t>-</m:t>
+        </m:r>
+        <m:f>
+          <m:fPr>
+            <m:ctrlPr>
+              <w:rPr>
+                <w:rFonts w:ascii="Cambria Math" w:hAnsi="Cambria Math" w:cstheme="majorBidi"/>
+                <w:i/>
+                <w:sz w:val="24"/>
+                <w:szCs w:val="24"/>
+                <w:lang w:bidi="he-IL"/>
+              </w:rPr>
+            </m:ctrlPr>
+          </m:fPr>
+          <m:num>
+            <m:r>
+              <w:rPr>
+                <w:rFonts w:ascii="Cambria Math" w:hAnsi="Cambria Math" w:cstheme="majorBidi"/>
+                <w:sz w:val="24"/>
+                <w:szCs w:val="24"/>
+                <w:lang w:bidi="he-IL"/>
+              </w:rPr>
+              <m:t>20</m:t>
+            </m:r>
+          </m:num>
+          <m:den>
+            <m:r>
+              <w:rPr>
+                <w:rFonts w:ascii="Cambria Math" w:hAnsi="Cambria Math" w:cstheme="majorBidi"/>
+                <w:sz w:val="24"/>
+                <w:szCs w:val="24"/>
+                <w:lang w:bidi="he-IL"/>
+              </w:rPr>
+              <m:t>4</m:t>
+            </m:r>
+          </m:den>
+        </m:f>
+        <m:r>
+          <w:rPr>
+            <w:rFonts w:ascii="Cambria Math" w:hAnsi="Cambria Math" w:cstheme="majorBidi"/>
+            <w:sz w:val="24"/>
+            <w:szCs w:val="24"/>
+            <w:lang w:bidi="he-IL"/>
+          </w:rPr>
+          <m:t>+2=-3</m:t>
+        </m:r>
+      </m:oMath>
+      <w:r>
+        <w:rPr>
+          <w:rFonts w:asciiTheme="majorBidi" w:eastAsiaTheme="minorEastAsia" w:hAnsiTheme="majorBidi" w:cstheme="majorBidi" w:hint="cs"/>
+          <w:sz w:val="24"/>
+          <w:szCs w:val="24"/>
+          <w:rtl/>
+          <w:lang w:bidi="he-IL"/>
+        </w:rPr>
+        <w:t xml:space="preserve"> (ה</w:t>
+      </w:r>
+      <w:r>
+        <w:rPr>
+          <w:rFonts w:asciiTheme="majorBidi" w:eastAsiaTheme="minorEastAsia" w:hAnsiTheme="majorBidi" w:cstheme="majorBidi"/>
+          <w:sz w:val="24"/>
+          <w:szCs w:val="24"/>
+          <w:lang w:bidi="he-IL"/>
+        </w:rPr>
+        <w:t>nice</w:t>
+      </w:r>
+      <w:r>
+        <w:rPr>
+          <w:rFonts w:asciiTheme="majorBidi" w:eastAsiaTheme="minorEastAsia" w:hAnsiTheme="majorBidi" w:cstheme="majorBidi" w:hint="cs"/>
+          <w:sz w:val="24"/>
+          <w:szCs w:val="24"/>
+          <w:rtl/>
+          <w:lang w:bidi="he-IL"/>
+        </w:rPr>
+        <w:t xml:space="preserve"> של התהליך הוא 20</w:t>
+      </w:r>
+      <w:r>
+        <w:rPr>
+          <w:rFonts w:asciiTheme="majorBidi" w:eastAsiaTheme="minorEastAsia" w:hAnsiTheme="majorBidi" w:cstheme="majorBidi"/>
+          <w:sz w:val="24"/>
+          <w:szCs w:val="24"/>
+          <w:lang w:bidi="he-IL"/>
+        </w:rPr>
+        <w:t>-</w:t>
+      </w:r>
+      <w:r>
+        <w:rPr>
+          <w:rFonts w:asciiTheme="majorBidi" w:eastAsiaTheme="minorEastAsia" w:hAnsiTheme="majorBidi" w:cstheme="majorBidi" w:hint="cs"/>
+          <w:sz w:val="24"/>
+          <w:szCs w:val="24"/>
+          <w:rtl/>
+          <w:lang w:bidi="he-IL"/>
+        </w:rPr>
+        <w:t xml:space="preserve"> כי </w:t>
+      </w:r>
+      <w:r>
+        <w:rPr>
+          <w:rFonts w:asciiTheme="majorBidi" w:eastAsiaTheme="minorEastAsia" w:hAnsiTheme="majorBidi" w:cstheme="majorBidi"/>
+          <w:sz w:val="24"/>
+          <w:szCs w:val="24"/>
+          <w:lang w:bidi="he-IL"/>
+        </w:rPr>
+        <w:t>nice = static_prio – 120</w:t>
+      </w:r>
+      <w:r>
+        <w:rPr>
+          <w:rFonts w:asciiTheme="majorBidi" w:eastAsiaTheme="minorEastAsia" w:hAnsiTheme="majorBidi" w:cstheme="majorBidi" w:hint="cs"/>
+          <w:sz w:val="24"/>
+          <w:szCs w:val="24"/>
+          <w:rtl/>
+          <w:lang w:bidi="he-IL"/>
+        </w:rPr>
+        <w:t>). נרצה לבדוק את התנאי לסיווגו של התהליך כאינטראקטיבי:</w:t>
+      </w:r>
+      <w:r>
+        <w:rPr>
+          <w:rFonts w:asciiTheme="majorBidi" w:eastAsiaTheme="minorEastAsia" w:hAnsiTheme="majorBidi" w:cstheme="majorBidi"/>
+          <w:sz w:val="24"/>
+          <w:szCs w:val="24"/>
+          <w:rtl/>
+          <w:lang w:bidi="he-IL"/>
+        </w:rPr>
+        <w:br/>
+      </w:r>
+      <m:oMathPara>
+        <m:oMath>
+          <m:r>
+            <w:rPr>
+              <w:rFonts w:ascii="Cambria Math" w:hAnsi="Cambria Math" w:cstheme="majorBidi"/>
+              <w:sz w:val="24"/>
+              <w:szCs w:val="24"/>
+              <w:lang w:bidi="he-IL"/>
+            </w:rPr>
+            <m:t>DELTA</m:t>
+          </m:r>
+          <m:r>
+            <w:rPr>
+              <w:rFonts w:ascii="Cambria Math" w:hAnsi="Cambria Math" w:cstheme="majorBidi"/>
+              <w:sz w:val="24"/>
+              <w:szCs w:val="24"/>
+              <w:lang w:bidi="he-IL"/>
+            </w:rPr>
+            <m:t>≤Bonus⇔-3≤10⋅</m:t>
+          </m:r>
+          <m:d>
+            <m:dPr>
+              <m:ctrlPr>
+                <w:rPr>
+                  <w:rFonts w:ascii="Cambria Math" w:hAnsi="Cambria Math" w:cstheme="majorBidi"/>
+                  <w:i/>
+                  <w:sz w:val="24"/>
+                  <w:szCs w:val="24"/>
+                  <w:lang w:bidi="he-IL"/>
+                </w:rPr>
+              </m:ctrlPr>
+            </m:dPr>
+            <m:e>
+              <m:f>
+                <m:fPr>
+                  <m:ctrlPr>
+                    <w:rPr>
+                      <w:rFonts w:ascii="Cambria Math" w:hAnsi="Cambria Math" w:cstheme="majorBidi"/>
+                      <w:i/>
+                      <w:sz w:val="24"/>
+                      <w:szCs w:val="24"/>
+                      <w:lang w:bidi="he-IL"/>
+                    </w:rPr>
+                  </m:ctrlPr>
+                </m:fPr>
+                <m:num>
+                  <m:r>
+                    <w:rPr>
+                      <w:rFonts w:ascii="Cambria Math" w:hAnsi="Cambria Math" w:cstheme="majorBidi"/>
+                      <w:sz w:val="24"/>
+                      <w:szCs w:val="24"/>
+                      <w:lang w:bidi="he-IL"/>
+                    </w:rPr>
+                    <m:t>T</m:t>
+                  </m:r>
+                  <m:ctrlPr>
+                    <w:rPr>
+                      <w:rFonts w:ascii="Cambria Math" w:hAnsi="Cambria Math" w:cstheme="majorBidi"/>
+                      <w:i/>
+                      <w:sz w:val="24"/>
+                      <w:szCs w:val="24"/>
+                      <w:rtl/>
+                      <w:lang w:bidi="he-IL"/>
+                    </w:rPr>
+                  </m:ctrlPr>
+                </m:num>
+                <m:den>
+                  <m:r>
+                    <m:rPr>
+                      <m:sty m:val="p"/>
+                    </m:rPr>
+                    <w:rPr>
+                      <w:rFonts w:ascii="Cambria Math" w:hAnsi="Cambria Math" w:cstheme="majorBidi"/>
+                      <w:sz w:val="24"/>
+                      <w:szCs w:val="24"/>
+                      <w:rtl/>
+                      <w:lang w:bidi="he-IL"/>
+                    </w:rPr>
+                    <m:t>2000</m:t>
+                  </m:r>
+                </m:den>
+              </m:f>
+              <m:r>
+                <w:rPr>
+                  <w:rFonts w:ascii="Cambria Math" w:hAnsi="Cambria Math" w:cstheme="majorBidi"/>
+                  <w:sz w:val="24"/>
+                  <w:szCs w:val="24"/>
+                  <w:lang w:bidi="he-IL"/>
+                </w:rPr>
+                <m:t>-</m:t>
+              </m:r>
+              <m:f>
+                <m:fPr>
+                  <m:ctrlPr>
+                    <w:rPr>
+                      <w:rFonts w:ascii="Cambria Math" w:hAnsi="Cambria Math" w:cstheme="majorBidi"/>
+                      <w:i/>
+                      <w:sz w:val="24"/>
+                      <w:szCs w:val="24"/>
+                      <w:lang w:bidi="he-IL"/>
+                    </w:rPr>
+                  </m:ctrlPr>
+                </m:fPr>
+                <m:num>
+                  <m:r>
+                    <w:rPr>
+                      <w:rFonts w:ascii="Cambria Math" w:hAnsi="Cambria Math" w:cstheme="majorBidi"/>
+                      <w:sz w:val="24"/>
+                      <w:szCs w:val="24"/>
+                      <w:lang w:bidi="he-IL"/>
+                    </w:rPr>
+                    <m:t>1</m:t>
+                  </m:r>
+                </m:num>
+                <m:den>
+                  <m:r>
+                    <w:rPr>
+                      <w:rFonts w:ascii="Cambria Math" w:hAnsi="Cambria Math" w:cstheme="majorBidi"/>
+                      <w:sz w:val="24"/>
+                      <w:szCs w:val="24"/>
+                      <w:lang w:bidi="he-IL"/>
+                    </w:rPr>
+                    <m:t>2</m:t>
+                  </m:r>
+                </m:den>
+              </m:f>
+            </m:e>
+          </m:d>
+          <m:r>
+            <w:rPr>
+              <w:rFonts w:ascii="Cambria Math" w:hAnsi="Cambria Math" w:cstheme="majorBidi"/>
+              <w:sz w:val="24"/>
+              <w:szCs w:val="24"/>
+              <w:lang w:bidi="he-IL"/>
+            </w:rPr>
+            <m:t>⇔</m:t>
+          </m:r>
+          <m:r>
+            <w:rPr>
+              <w:rFonts w:ascii="Cambria Math" w:hAnsi="Cambria Math" w:cstheme="majorBidi"/>
+              <w:sz w:val="24"/>
+              <w:szCs w:val="24"/>
+              <w:lang w:bidi="he-IL"/>
+            </w:rPr>
+            <m:t>T≥400</m:t>
+          </m:r>
+          <m:r>
+            <w:rPr>
+              <w:rFonts w:asciiTheme="majorBidi" w:eastAsiaTheme="minorEastAsia" w:hAnsiTheme="majorBidi" w:cstheme="majorBidi"/>
+              <w:sz w:val="24"/>
+              <w:szCs w:val="24"/>
+              <w:lang w:bidi="he-IL"/>
+            </w:rPr>
+            <w:br/>
+          </m:r>
+        </m:oMath>
+      </m:oMathPara>
+      <w:r>
+        <w:rPr>
+          <w:rFonts w:asciiTheme="majorBidi" w:eastAsiaTheme="minorEastAsia" w:hAnsiTheme="majorBidi" w:cstheme="majorBidi" w:hint="cs"/>
+          <w:sz w:val="24"/>
+          <w:szCs w:val="24"/>
+          <w:rtl/>
+          <w:lang w:bidi="he-IL"/>
+        </w:rPr>
+        <w:t>כלומר, כל</w:t>
+      </w:r>
+      <w:r>
+        <w:rPr>
+          <w:rFonts w:asciiTheme="majorBidi" w:eastAsiaTheme="minorEastAsia" w:hAnsiTheme="majorBidi" w:cstheme="majorBidi" w:hint="cs"/>
+          <w:sz w:val="24"/>
+          <w:szCs w:val="24"/>
+          <w:rtl/>
+          <w:lang w:bidi="he-IL"/>
+        </w:rPr>
+        <w:t xml:space="preserve"> מילי שנייה נשלחת פסיקת שעון</w:t>
+      </w:r>
+      <w:r>
+        <w:rPr>
+          <w:rFonts w:asciiTheme="majorBidi" w:eastAsiaTheme="minorEastAsia" w:hAnsiTheme="majorBidi" w:cstheme="majorBidi" w:hint="cs"/>
+          <w:sz w:val="24"/>
+          <w:szCs w:val="24"/>
+          <w:rtl/>
+          <w:lang w:bidi="he-IL"/>
+        </w:rPr>
+        <w:t xml:space="preserve"> ו-</w:t>
+      </w:r>
+      <w:r>
+        <w:rPr>
+          <w:rFonts w:asciiTheme="majorBidi" w:eastAsiaTheme="minorEastAsia" w:hAnsiTheme="majorBidi" w:cstheme="majorBidi"/>
+          <w:sz w:val="24"/>
+          <w:szCs w:val="24"/>
+          <w:lang w:bidi="he-IL"/>
+        </w:rPr>
+        <w:t>sleep_avg = T</w:t>
+      </w:r>
+      <w:r>
+        <w:rPr>
+          <w:rFonts w:asciiTheme="majorBidi" w:eastAsiaTheme="minorEastAsia" w:hAnsiTheme="majorBidi" w:cstheme="majorBidi" w:hint="cs"/>
+          <w:sz w:val="24"/>
+          <w:szCs w:val="24"/>
+          <w:rtl/>
+          <w:lang w:bidi="he-IL"/>
+        </w:rPr>
+        <w:t xml:space="preserve"> קטן באחד. לכן, לאחר </w:t>
+      </w:r>
+      <w:r>
+        <w:rPr>
+          <w:rFonts w:asciiTheme="majorBidi" w:eastAsiaTheme="minorEastAsia" w:hAnsiTheme="majorBidi" w:cstheme="majorBidi"/>
+          <w:sz w:val="24"/>
+          <w:szCs w:val="24"/>
+          <w:lang w:bidi="he-IL"/>
+        </w:rPr>
+        <w:t>1600ms</w:t>
+      </w:r>
+      <w:r>
+        <w:rPr>
+          <w:rFonts w:asciiTheme="majorBidi" w:eastAsiaTheme="minorEastAsia" w:hAnsiTheme="majorBidi" w:cstheme="majorBidi" w:hint="cs"/>
+          <w:sz w:val="24"/>
+          <w:szCs w:val="24"/>
+          <w:rtl/>
+          <w:lang w:bidi="he-IL"/>
+        </w:rPr>
+        <w:t xml:space="preserve"> התנאי כבר לא יתקיים והתהליך לא יסווג כאינטראקטיבי. כעת ה</w:t>
+      </w:r>
+      <w:r>
+        <w:rPr>
+          <w:rFonts w:asciiTheme="majorBidi" w:eastAsiaTheme="minorEastAsia" w:hAnsiTheme="majorBidi" w:cstheme="majorBidi"/>
+          <w:sz w:val="24"/>
+          <w:szCs w:val="24"/>
+          <w:lang w:bidi="he-IL"/>
+        </w:rPr>
+        <w:t>timeslice</w:t>
+      </w:r>
+      <w:r>
+        <w:rPr>
+          <w:rFonts w:asciiTheme="majorBidi" w:eastAsiaTheme="minorEastAsia" w:hAnsiTheme="majorBidi" w:cstheme="majorBidi" w:hint="cs"/>
+          <w:sz w:val="24"/>
+          <w:szCs w:val="24"/>
+          <w:rtl/>
+          <w:lang w:bidi="he-IL"/>
+        </w:rPr>
+        <w:t xml:space="preserve"> שלו יחושב באופן הבא:</w:t>
+      </w:r>
+      <w:r>
+        <w:rPr>
+          <w:rFonts w:asciiTheme="majorBidi" w:eastAsiaTheme="minorEastAsia" w:hAnsiTheme="majorBidi" w:cstheme="majorBidi"/>
+          <w:sz w:val="24"/>
+          <w:szCs w:val="24"/>
+          <w:rtl/>
+          <w:lang w:bidi="he-IL"/>
+        </w:rPr>
+        <w:br/>
+      </w:r>
+      <m:oMathPara>
+        <m:oMath>
+          <m:r>
+            <w:rPr>
+              <w:rFonts w:ascii="Cambria Math" w:hAnsi="Cambria Math" w:cstheme="majorBidi"/>
+              <w:sz w:val="24"/>
+              <w:szCs w:val="24"/>
+              <w:lang w:bidi="he-IL"/>
+            </w:rPr>
+            <m:t>TimeSlice=10+</m:t>
+          </m:r>
+          <m:d>
+            <m:dPr>
+              <m:ctrlPr>
+                <w:rPr>
+                  <w:rFonts w:ascii="Cambria Math" w:hAnsi="Cambria Math" w:cstheme="majorBidi"/>
+                  <w:i/>
+                  <w:sz w:val="24"/>
+                  <w:szCs w:val="24"/>
+                  <w:lang w:bidi="he-IL"/>
+                </w:rPr>
+              </m:ctrlPr>
+            </m:dPr>
+            <m:e>
+              <m:r>
+                <w:rPr>
+                  <w:rFonts w:ascii="Cambria Math" w:hAnsi="Cambria Math" w:cstheme="majorBidi"/>
+                  <w:sz w:val="24"/>
+                  <w:szCs w:val="24"/>
+                  <w:lang w:bidi="he-IL"/>
+                </w:rPr>
+                <m:t>300-10</m:t>
+              </m:r>
+            </m:e>
+          </m:d>
+          <m:r>
+            <w:rPr>
+              <w:rFonts w:ascii="Cambria Math" w:hAnsi="Cambria Math" w:cstheme="majorBidi"/>
+              <w:sz w:val="24"/>
+              <w:szCs w:val="24"/>
+              <w:lang w:bidi="he-IL"/>
+            </w:rPr>
+            <m:t>⋅</m:t>
+          </m:r>
+          <m:d>
+            <m:dPr>
+              <m:ctrlPr>
+                <w:rPr>
+                  <w:rFonts w:ascii="Cambria Math" w:hAnsi="Cambria Math" w:cstheme="majorBidi"/>
+                  <w:i/>
+                  <w:sz w:val="24"/>
+                  <w:szCs w:val="24"/>
+                  <w:lang w:bidi="he-IL"/>
+                </w:rPr>
+              </m:ctrlPr>
+            </m:dPr>
+            <m:e>
+              <m:f>
+                <m:fPr>
+                  <m:ctrlPr>
+                    <w:rPr>
+                      <w:rFonts w:ascii="Cambria Math" w:hAnsi="Cambria Math" w:cstheme="majorBidi"/>
+                      <w:i/>
+                      <w:sz w:val="24"/>
+                      <w:szCs w:val="24"/>
+                      <w:lang w:bidi="he-IL"/>
+                    </w:rPr>
+                  </m:ctrlPr>
+                </m:fPr>
+                <m:num>
+                  <m:r>
+                    <w:rPr>
+                      <w:rFonts w:ascii="Cambria Math" w:hAnsi="Cambria Math" w:cstheme="majorBidi"/>
+                      <w:sz w:val="24"/>
+                      <w:szCs w:val="24"/>
+                      <w:lang w:bidi="he-IL"/>
+                    </w:rPr>
+                    <m:t>139-100</m:t>
+                  </m:r>
+                </m:num>
+                <m:den>
+                  <m:r>
+                    <w:rPr>
+                      <w:rFonts w:ascii="Cambria Math" w:hAnsi="Cambria Math" w:cstheme="majorBidi"/>
+                      <w:sz w:val="24"/>
+                      <w:szCs w:val="24"/>
+                      <w:lang w:bidi="he-IL"/>
+                    </w:rPr>
+                    <m:t>39</m:t>
+                  </m:r>
+                </m:den>
+              </m:f>
+            </m:e>
+          </m:d>
+          <m:r>
+            <w:rPr>
+              <w:rFonts w:ascii="Cambria Math" w:hAnsi="Cambria Math" w:cstheme="majorBidi"/>
+              <w:sz w:val="24"/>
+              <w:szCs w:val="24"/>
+              <w:lang w:bidi="he-IL"/>
+            </w:rPr>
+            <m:t>=300</m:t>
+          </m:r>
+          <m:r>
+            <w:rPr>
+              <w:rFonts w:asciiTheme="majorBidi" w:eastAsiaTheme="minorEastAsia" w:hAnsiTheme="majorBidi" w:cstheme="majorBidi"/>
+              <w:sz w:val="24"/>
+              <w:szCs w:val="24"/>
+              <w:lang w:bidi="he-IL"/>
+            </w:rPr>
+            <w:br/>
+          </m:r>
+        </m:oMath>
+      </m:oMathPara>
+      <w:r>
+        <w:rPr>
+          <w:rFonts w:asciiTheme="majorBidi" w:eastAsiaTheme="minorEastAsia" w:hAnsiTheme="majorBidi" w:cstheme="majorBidi" w:hint="cs"/>
+          <w:sz w:val="24"/>
+          <w:szCs w:val="24"/>
+          <w:rtl/>
+          <w:lang w:bidi="he-IL"/>
+        </w:rPr>
+        <w:t xml:space="preserve">כלומר, </w:t>
+      </w:r>
+      <w:r>
+        <w:rPr>
+          <w:rFonts w:asciiTheme="majorBidi" w:eastAsiaTheme="minorEastAsia" w:hAnsiTheme="majorBidi" w:cstheme="majorBidi" w:hint="cs"/>
+          <w:sz w:val="24"/>
+          <w:szCs w:val="24"/>
+          <w:rtl/>
+          <w:lang w:bidi="he-IL"/>
+        </w:rPr>
+        <w:t>התהליך יסיים את ה</w:t>
+      </w:r>
+      <w:r>
+        <w:rPr>
+          <w:rFonts w:asciiTheme="majorBidi" w:eastAsiaTheme="minorEastAsia" w:hAnsiTheme="majorBidi" w:cstheme="majorBidi"/>
+          <w:sz w:val="24"/>
+          <w:szCs w:val="24"/>
+          <w:lang w:bidi="he-IL"/>
+        </w:rPr>
+        <w:t>timeslice</w:t>
+      </w:r>
+      <w:r>
+        <w:rPr>
+          <w:rFonts w:asciiTheme="majorBidi" w:eastAsiaTheme="minorEastAsia" w:hAnsiTheme="majorBidi" w:cstheme="majorBidi" w:hint="cs"/>
+          <w:sz w:val="24"/>
+          <w:szCs w:val="24"/>
+          <w:rtl/>
+          <w:lang w:bidi="he-IL"/>
+        </w:rPr>
+        <w:t xml:space="preserve"> לאחר 1900 מילי-שניות סך הכל, וזה גם הזמן שהוא ירוץ לפני שיועבר לתור </w:t>
+      </w:r>
+      <w:r>
+        <w:rPr>
+          <w:rFonts w:asciiTheme="majorBidi" w:eastAsiaTheme="minorEastAsia" w:hAnsiTheme="majorBidi" w:cstheme="majorBidi"/>
+          <w:sz w:val="24"/>
+          <w:szCs w:val="24"/>
+          <w:lang w:bidi="he-IL"/>
+        </w:rPr>
+        <w:t>expired</w:t>
+      </w:r>
+      <w:r>
+        <w:rPr>
+          <w:rFonts w:asciiTheme="majorBidi" w:eastAsiaTheme="minorEastAsia" w:hAnsiTheme="majorBidi" w:cstheme="majorBidi" w:hint="cs"/>
+          <w:sz w:val="24"/>
+          <w:szCs w:val="24"/>
+          <w:rtl/>
+          <w:lang w:bidi="he-IL"/>
+        </w:rPr>
+        <w:t>.</w:t>
+      </w:r>
+      <w:bookmarkStart w:id="2" w:name="_GoBack"/>
+      <w:bookmarkEnd w:id="2"/>
     </w:p>
     <w:p>
       <w:pPr>

</xml_diff>